<commit_message>
Agregados los cambios sugeridos por Anotonio y documentados
</commit_message>
<xml_diff>
--- a/D03/Changelog.docx
+++ b/D03/Changelog.docx
@@ -10,8 +10,6 @@
           <w:lang w:val="en-US"/>
         </w:rPr>
       </w:pPr>
-      <w:bookmarkStart w:id="0" w:name="_GoBack"/>
-      <w:bookmarkEnd w:id="0"/>
       <w:r>
         <w:rPr>
           <w:lang w:val="en-US"/>
@@ -311,10 +309,119 @@
     </w:p>
     <w:p>
       <w:pPr>
-        <w:rPr>
-          <w:lang w:val="en-US"/>
-        </w:rPr>
-      </w:pPr>
+        <w:pStyle w:val="Prrafodelista"/>
+        <w:ind w:left="0"/>
+        <w:rPr>
+          <w:lang w:val="en-US"/>
+        </w:rPr>
+      </w:pPr>
+    </w:p>
+    <w:p>
+      <w:pPr>
+        <w:pStyle w:val="Ttulo4"/>
+        <w:rPr>
+          <w:lang w:val="en-US"/>
+        </w:rPr>
+      </w:pPr>
+      <w:r>
+        <w:rPr>
+          <w:lang w:val="en-US"/>
+        </w:rPr>
+        <w:t>Message</w:t>
+      </w:r>
+    </w:p>
+    <w:p>
+      <w:pPr>
+        <w:pStyle w:val="Prrafodelista"/>
+        <w:numPr>
+          <w:ilvl w:val="0"/>
+          <w:numId w:val="6"/>
+        </w:numPr>
+        <w:rPr>
+          <w:lang w:val="en-US"/>
+        </w:rPr>
+      </w:pPr>
+      <w:r>
+        <w:rPr>
+          <w:lang w:val="en-US"/>
+        </w:rPr>
+        <w:t>Role “recipient” has been renamed to “recipients”.</w:t>
+      </w:r>
+    </w:p>
+    <w:p>
+      <w:pPr>
+        <w:rPr>
+          <w:lang w:val="en-US"/>
+        </w:rPr>
+      </w:pPr>
+    </w:p>
+    <w:p>
+      <w:pPr>
+        <w:pStyle w:val="Ttulo4"/>
+        <w:rPr>
+          <w:lang w:val="en-US"/>
+        </w:rPr>
+      </w:pPr>
+      <w:r>
+        <w:rPr>
+          <w:lang w:val="en-US"/>
+        </w:rPr>
+        <w:t>Endorsement</w:t>
+      </w:r>
+    </w:p>
+    <w:p>
+      <w:pPr>
+        <w:pStyle w:val="Prrafodelista"/>
+        <w:numPr>
+          <w:ilvl w:val="0"/>
+          <w:numId w:val="6"/>
+        </w:numPr>
+        <w:rPr>
+          <w:lang w:val="en-US"/>
+        </w:rPr>
+      </w:pPr>
+      <w:r>
+        <w:rPr>
+          <w:lang w:val="en-US"/>
+        </w:rPr>
+        <w:t>Roles “sender” and “recipient” have been renamed to “</w:t>
+      </w:r>
+      <w:proofErr w:type="spellStart"/>
+      <w:r>
+        <w:rPr>
+          <w:lang w:val="en-US"/>
+        </w:rPr>
+        <w:t>endorsements</w:t>
+      </w:r>
+      <w:r>
+        <w:rPr>
+          <w:lang w:val="en-US"/>
+        </w:rPr>
+        <w:t>Sent</w:t>
+      </w:r>
+      <w:proofErr w:type="spellEnd"/>
+      <w:r>
+        <w:rPr>
+          <w:lang w:val="en-US"/>
+        </w:rPr>
+        <w:t>” and “</w:t>
+      </w:r>
+      <w:proofErr w:type="spellStart"/>
+      <w:r>
+        <w:rPr>
+          <w:lang w:val="en-US"/>
+        </w:rPr>
+        <w:t>endorsementsReceived</w:t>
+      </w:r>
+      <w:proofErr w:type="spellEnd"/>
+      <w:r>
+        <w:rPr>
+          <w:lang w:val="en-US"/>
+        </w:rPr>
+        <w:t>” respectivement.</w:t>
+      </w:r>
+      <w:bookmarkStart w:id="0" w:name="_GoBack"/>
+      <w:bookmarkEnd w:id="0"/>
     </w:p>
     <w:p>
       <w:pPr>
@@ -370,11 +477,7 @@
         <w:pStyle w:val="Ttulo4"/>
       </w:pPr>
       <w:r>
-        <w:lastRenderedPageBreak/>
-        <w:t>N</w:t>
-      </w:r>
-      <w:r>
-        <w:t>ote</w:t>
+        <w:t>Note</w:t>
       </w:r>
     </w:p>
     <w:p>
@@ -645,13 +748,7 @@
         <w:rPr>
           <w:lang w:val="en-US"/>
         </w:rPr>
-        <w:t>N</w:t>
-      </w:r>
-      <w:r>
-        <w:rPr>
-          <w:lang w:val="en-US"/>
-        </w:rPr>
-        <w:t>ote</w:t>
+        <w:t>Note</w:t>
       </w:r>
     </w:p>
     <w:p>
@@ -809,7 +906,6 @@
         <w:rPr>
           <w:lang w:val="en-US"/>
         </w:rPr>
-        <w:lastRenderedPageBreak/>
         <w:t>Finder::</w:t>
       </w:r>
       <w:proofErr w:type="spellStart"/>
@@ -1113,6 +1209,119 @@
     </w:lvl>
   </w:abstractNum>
   <w:abstractNum w:abstractNumId="2" w15:restartNumberingAfterBreak="0">
+    <w:nsid w:val="3B974AD6"/>
+    <w:multiLevelType w:val="hybridMultilevel"/>
+    <w:tmpl w:val="94E224CE"/>
+    <w:lvl w:ilvl="0" w:tplc="0C0A0001">
+      <w:start w:val="1"/>
+      <w:numFmt w:val="bullet"/>
+      <w:lvlText w:val=""/>
+      <w:lvlJc w:val="left"/>
+      <w:pPr>
+        <w:ind w:left="720" w:hanging="360"/>
+      </w:pPr>
+      <w:rPr>
+        <w:rFonts w:ascii="Symbol" w:hAnsi="Symbol" w:hint="default"/>
+      </w:rPr>
+    </w:lvl>
+    <w:lvl w:ilvl="1" w:tplc="0C0A0003" w:tentative="1">
+      <w:start w:val="1"/>
+      <w:numFmt w:val="bullet"/>
+      <w:lvlText w:val="o"/>
+      <w:lvlJc w:val="left"/>
+      <w:pPr>
+        <w:ind w:left="1440" w:hanging="360"/>
+      </w:pPr>
+      <w:rPr>
+        <w:rFonts w:ascii="Courier New" w:hAnsi="Courier New" w:cs="Courier New" w:hint="default"/>
+      </w:rPr>
+    </w:lvl>
+    <w:lvl w:ilvl="2" w:tplc="0C0A0005" w:tentative="1">
+      <w:start w:val="1"/>
+      <w:numFmt w:val="bullet"/>
+      <w:lvlText w:val=""/>
+      <w:lvlJc w:val="left"/>
+      <w:pPr>
+        <w:ind w:left="2160" w:hanging="360"/>
+      </w:pPr>
+      <w:rPr>
+        <w:rFonts w:ascii="Wingdings" w:hAnsi="Wingdings" w:hint="default"/>
+      </w:rPr>
+    </w:lvl>
+    <w:lvl w:ilvl="3" w:tplc="0C0A0001" w:tentative="1">
+      <w:start w:val="1"/>
+      <w:numFmt w:val="bullet"/>
+      <w:lvlText w:val=""/>
+      <w:lvlJc w:val="left"/>
+      <w:pPr>
+        <w:ind w:left="2880" w:hanging="360"/>
+      </w:pPr>
+      <w:rPr>
+        <w:rFonts w:ascii="Symbol" w:hAnsi="Symbol" w:hint="default"/>
+      </w:rPr>
+    </w:lvl>
+    <w:lvl w:ilvl="4" w:tplc="0C0A0003" w:tentative="1">
+      <w:start w:val="1"/>
+      <w:numFmt w:val="bullet"/>
+      <w:lvlText w:val="o"/>
+      <w:lvlJc w:val="left"/>
+      <w:pPr>
+        <w:ind w:left="3600" w:hanging="360"/>
+      </w:pPr>
+      <w:rPr>
+        <w:rFonts w:ascii="Courier New" w:hAnsi="Courier New" w:cs="Courier New" w:hint="default"/>
+      </w:rPr>
+    </w:lvl>
+    <w:lvl w:ilvl="5" w:tplc="0C0A0005" w:tentative="1">
+      <w:start w:val="1"/>
+      <w:numFmt w:val="bullet"/>
+      <w:lvlText w:val=""/>
+      <w:lvlJc w:val="left"/>
+      <w:pPr>
+        <w:ind w:left="4320" w:hanging="360"/>
+      </w:pPr>
+      <w:rPr>
+        <w:rFonts w:ascii="Wingdings" w:hAnsi="Wingdings" w:hint="default"/>
+      </w:rPr>
+    </w:lvl>
+    <w:lvl w:ilvl="6" w:tplc="0C0A0001" w:tentative="1">
+      <w:start w:val="1"/>
+      <w:numFmt w:val="bullet"/>
+      <w:lvlText w:val=""/>
+      <w:lvlJc w:val="left"/>
+      <w:pPr>
+        <w:ind w:left="5040" w:hanging="360"/>
+      </w:pPr>
+      <w:rPr>
+        <w:rFonts w:ascii="Symbol" w:hAnsi="Symbol" w:hint="default"/>
+      </w:rPr>
+    </w:lvl>
+    <w:lvl w:ilvl="7" w:tplc="0C0A0003" w:tentative="1">
+      <w:start w:val="1"/>
+      <w:numFmt w:val="bullet"/>
+      <w:lvlText w:val="o"/>
+      <w:lvlJc w:val="left"/>
+      <w:pPr>
+        <w:ind w:left="5760" w:hanging="360"/>
+      </w:pPr>
+      <w:rPr>
+        <w:rFonts w:ascii="Courier New" w:hAnsi="Courier New" w:cs="Courier New" w:hint="default"/>
+      </w:rPr>
+    </w:lvl>
+    <w:lvl w:ilvl="8" w:tplc="0C0A0005" w:tentative="1">
+      <w:start w:val="1"/>
+      <w:numFmt w:val="bullet"/>
+      <w:lvlText w:val=""/>
+      <w:lvlJc w:val="left"/>
+      <w:pPr>
+        <w:ind w:left="6480" w:hanging="360"/>
+      </w:pPr>
+      <w:rPr>
+        <w:rFonts w:ascii="Wingdings" w:hAnsi="Wingdings" w:hint="default"/>
+      </w:rPr>
+    </w:lvl>
+  </w:abstractNum>
+  <w:abstractNum w:abstractNumId="3" w15:restartNumberingAfterBreak="0">
     <w:nsid w:val="4FB5280A"/>
     <w:multiLevelType w:val="hybridMultilevel"/>
     <w:tmpl w:val="720A86E4"/>
@@ -1225,7 +1434,7 @@
       </w:rPr>
     </w:lvl>
   </w:abstractNum>
-  <w:abstractNum w:abstractNumId="3" w15:restartNumberingAfterBreak="0">
+  <w:abstractNum w:abstractNumId="4" w15:restartNumberingAfterBreak="0">
     <w:nsid w:val="5F156812"/>
     <w:multiLevelType w:val="hybridMultilevel"/>
     <w:tmpl w:val="1D268E6E"/>
@@ -1338,7 +1547,7 @@
       </w:rPr>
     </w:lvl>
   </w:abstractNum>
-  <w:abstractNum w:abstractNumId="4" w15:restartNumberingAfterBreak="0">
+  <w:abstractNum w:abstractNumId="5" w15:restartNumberingAfterBreak="0">
     <w:nsid w:val="7938348B"/>
     <w:multiLevelType w:val="hybridMultilevel"/>
     <w:tmpl w:val="2C10E170"/>
@@ -1425,19 +1634,22 @@
     </w:lvl>
   </w:abstractNum>
   <w:num w:numId="1">
-    <w:abstractNumId w:val="4"/>
+    <w:abstractNumId w:val="5"/>
   </w:num>
   <w:num w:numId="2">
     <w:abstractNumId w:val="1"/>
   </w:num>
   <w:num w:numId="3">
-    <w:abstractNumId w:val="2"/>
+    <w:abstractNumId w:val="3"/>
   </w:num>
   <w:num w:numId="4">
-    <w:abstractNumId w:val="3"/>
+    <w:abstractNumId w:val="4"/>
   </w:num>
   <w:num w:numId="5">
     <w:abstractNumId w:val="0"/>
+  </w:num>
+  <w:num w:numId="6">
+    <w:abstractNumId w:val="2"/>
   </w:num>
 </w:numbering>
 </file>

</xml_diff>